<commit_message>
Changes to word doc that include screenshots and added text to the about page describing changes
</commit_message>
<xml_diff>
--- a/V4/ProjectSiteReport_V4_MDobbins.docx
+++ b/V4/ProjectSiteReport_V4_MDobbins.docx
@@ -384,8 +384,6 @@
         </w:rPr>
         <w:t>The forms weren’t included due to the site being about a band and there wasn’t any content that could use a form.</w:t>
       </w:r>
-      <w:bookmarkStart w:id="0" w:name="_GoBack"/>
-      <w:bookmarkEnd w:id="0"/>
     </w:p>
     <w:p>
       <w:pPr>
@@ -459,10 +457,10 @@
         </w:rPr>
         <w:lastRenderedPageBreak/>
         <w:drawing>
-          <wp:inline distT="0" distB="0" distL="0" distR="0" wp14:anchorId="4547222A" wp14:editId="68CE0DAB">
-            <wp:extent cx="6286500" cy="3536315"/>
-            <wp:effectExtent l="0" t="0" r="0" b="6985"/>
-            <wp:docPr id="12" name="Picture 12"/>
+          <wp:inline distT="0" distB="0" distL="0" distR="0" wp14:anchorId="791632EC" wp14:editId="0763145E">
+            <wp:extent cx="6286500" cy="3698240"/>
+            <wp:effectExtent l="0" t="0" r="0" b="0"/>
+            <wp:docPr id="2" name="Picture 2"/>
             <wp:cNvGraphicFramePr>
               <a:graphicFrameLocks xmlns:a="http://schemas.openxmlformats.org/drawingml/2006/main" noChangeAspect="1"/>
             </wp:cNvGraphicFramePr>
@@ -482,7 +480,7 @@
                   <pic:spPr>
                     <a:xfrm>
                       <a:off x="0" y="0"/>
-                      <a:ext cx="6286500" cy="3536315"/>
+                      <a:ext cx="6286500" cy="3698240"/>
                     </a:xfrm>
                     <a:prstGeom prst="rect">
                       <a:avLst/>
@@ -593,10 +591,10 @@
           <w:noProof/>
         </w:rPr>
         <w:drawing>
-          <wp:inline distT="0" distB="0" distL="0" distR="0" wp14:anchorId="275A049E" wp14:editId="0891DBF1">
+          <wp:inline distT="0" distB="0" distL="0" distR="0" wp14:anchorId="14F39839" wp14:editId="012C6974">
             <wp:extent cx="6286500" cy="3698240"/>
             <wp:effectExtent l="0" t="0" r="0" b="0"/>
-            <wp:docPr id="13" name="Picture 13"/>
+            <wp:docPr id="4" name="Picture 4"/>
             <wp:cNvGraphicFramePr>
               <a:graphicFrameLocks xmlns:a="http://schemas.openxmlformats.org/drawingml/2006/main" noChangeAspect="1"/>
             </wp:cNvGraphicFramePr>
@@ -666,6 +664,7 @@
         <w:rPr>
           <w:rFonts w:ascii="Arial" w:hAnsi="Arial" w:cs="Arial"/>
         </w:rPr>
+        <w:lastRenderedPageBreak/>
         <w:t xml:space="preserve">My submenu works fine </w:t>
       </w:r>
       <w:r>
@@ -680,7 +679,6 @@
         <w:pStyle w:val="Heading1"/>
       </w:pPr>
       <w:r>
-        <w:lastRenderedPageBreak/>
         <w:t>about.html</w:t>
       </w:r>
     </w:p>
@@ -739,10 +737,10 @@
           <w:noProof/>
         </w:rPr>
         <w:drawing>
-          <wp:inline distT="0" distB="0" distL="0" distR="0" wp14:anchorId="529EC634" wp14:editId="2D381909">
+          <wp:inline distT="0" distB="0" distL="0" distR="0" wp14:anchorId="0421C1A4" wp14:editId="407067EE">
             <wp:extent cx="6286500" cy="3698240"/>
             <wp:effectExtent l="0" t="0" r="0" b="0"/>
-            <wp:docPr id="14" name="Picture 14"/>
+            <wp:docPr id="6" name="Picture 6"/>
             <wp:cNvGraphicFramePr>
               <a:graphicFrameLocks xmlns:a="http://schemas.openxmlformats.org/drawingml/2006/main" noChangeAspect="1"/>
             </wp:cNvGraphicFramePr>
@@ -875,10 +873,10 @@
         </w:rPr>
         <w:lastRenderedPageBreak/>
         <w:drawing>
-          <wp:inline distT="0" distB="0" distL="0" distR="0" wp14:anchorId="78B71C80" wp14:editId="10D19011">
+          <wp:inline distT="0" distB="0" distL="0" distR="0" wp14:anchorId="081C86AB" wp14:editId="351D63D9">
             <wp:extent cx="6286500" cy="3698240"/>
             <wp:effectExtent l="0" t="0" r="0" b="0"/>
-            <wp:docPr id="11" name="Picture 11"/>
+            <wp:docPr id="5" name="Picture 5"/>
             <wp:cNvGraphicFramePr>
               <a:graphicFrameLocks xmlns:a="http://schemas.openxmlformats.org/drawingml/2006/main" noChangeAspect="1"/>
             </wp:cNvGraphicFramePr>
@@ -950,6 +948,12 @@
         </w:rPr>
         <w:t>Wants me to add a semicolon but it functions fine without one.</w:t>
       </w:r>
+      <w:r>
+        <w:rPr>
+          <w:rFonts w:ascii="Arial" w:hAnsi="Arial" w:cs="Arial"/>
+        </w:rPr>
+        <w:t xml:space="preserve"> The iframe also looks as expected despite the error.</w:t>
+      </w:r>
     </w:p>
     <w:p>
       <w:pPr>
@@ -1047,10 +1051,10 @@
         </w:rPr>
         <w:lastRenderedPageBreak/>
         <w:drawing>
-          <wp:inline distT="0" distB="0" distL="0" distR="0" wp14:anchorId="7292AB09" wp14:editId="07466DF3">
+          <wp:inline distT="0" distB="0" distL="0" distR="0" wp14:anchorId="5416EBE6" wp14:editId="72CCF53D">
             <wp:extent cx="6286500" cy="3698240"/>
             <wp:effectExtent l="0" t="0" r="0" b="0"/>
-            <wp:docPr id="15" name="Picture 15"/>
+            <wp:docPr id="3" name="Picture 3"/>
             <wp:cNvGraphicFramePr>
               <a:graphicFrameLocks xmlns:a="http://schemas.openxmlformats.org/drawingml/2006/main" noChangeAspect="1"/>
             </wp:cNvGraphicFramePr>
@@ -1161,10 +1165,10 @@
           <w:noProof/>
         </w:rPr>
         <w:drawing>
-          <wp:inline distT="0" distB="0" distL="0" distR="0" wp14:anchorId="274181D6" wp14:editId="407880B4">
+          <wp:inline distT="0" distB="0" distL="0" distR="0" wp14:anchorId="7DE82FF1" wp14:editId="61FA8336">
             <wp:extent cx="6286500" cy="3698240"/>
             <wp:effectExtent l="0" t="0" r="0" b="0"/>
-            <wp:docPr id="16" name="Picture 16"/>
+            <wp:docPr id="8" name="Picture 8"/>
             <wp:cNvGraphicFramePr>
               <a:graphicFrameLocks xmlns:a="http://schemas.openxmlformats.org/drawingml/2006/main" noChangeAspect="1"/>
             </wp:cNvGraphicFramePr>
@@ -1209,10 +1213,10 @@
         </w:rPr>
         <w:lastRenderedPageBreak/>
         <w:drawing>
-          <wp:inline distT="0" distB="0" distL="0" distR="0" wp14:anchorId="06B90E5E" wp14:editId="3794320F">
+          <wp:inline distT="0" distB="0" distL="0" distR="0" wp14:anchorId="7B7D6A5D" wp14:editId="3A217262">
             <wp:extent cx="6286500" cy="3698240"/>
             <wp:effectExtent l="0" t="0" r="0" b="0"/>
-            <wp:docPr id="17" name="Picture 17"/>
+            <wp:docPr id="10" name="Picture 10"/>
             <wp:cNvGraphicFramePr>
               <a:graphicFrameLocks xmlns:a="http://schemas.openxmlformats.org/drawingml/2006/main" noChangeAspect="1"/>
             </wp:cNvGraphicFramePr>
@@ -1251,33 +1255,46 @@
           <w:rFonts w:ascii="Arial" w:hAnsi="Arial" w:cs="Arial"/>
         </w:rPr>
       </w:pPr>
-      <w:r>
-        <w:rPr>
-          <w:rFonts w:ascii="Arial" w:hAnsi="Arial" w:cs="Arial"/>
-        </w:rPr>
-        <w:t>I’m not sure why it’s saying stray start tag as it’s the same as every other page that I have my footer on.</w:t>
-      </w:r>
-    </w:p>
-    <w:p>
-      <w:pPr>
-        <w:rPr>
-          <w:rFonts w:ascii="Arial" w:hAnsi="Arial" w:cs="Arial"/>
-        </w:rPr>
-      </w:pPr>
-    </w:p>
-    <w:p>
-      <w:pPr>
-        <w:rPr>
-          <w:rFonts w:ascii="Arial" w:hAnsi="Arial" w:cs="Arial"/>
-        </w:rPr>
-      </w:pPr>
-    </w:p>
-    <w:p>
-      <w:pPr>
-        <w:rPr>
-          <w:rFonts w:ascii="Arial" w:hAnsi="Arial" w:cs="Arial"/>
-        </w:rPr>
-      </w:pPr>
+    </w:p>
+    <w:p>
+      <w:pPr>
+        <w:rPr>
+          <w:rFonts w:ascii="Arial" w:hAnsi="Arial" w:cs="Arial"/>
+        </w:rPr>
+      </w:pPr>
+      <w:r>
+        <w:rPr>
+          <w:rFonts w:ascii="Arial" w:hAnsi="Arial" w:cs="Arial"/>
+        </w:rPr>
+        <w:t>Explain/justify any remaining errors or warnings from the validation:</w:t>
+      </w:r>
+    </w:p>
+    <w:p>
+      <w:pPr>
+        <w:rPr>
+          <w:rFonts w:ascii="Arial" w:hAnsi="Arial" w:cs="Arial"/>
+        </w:rPr>
+      </w:pPr>
+      <w:r>
+        <w:rPr>
+          <w:rFonts w:ascii="Arial" w:hAnsi="Arial" w:cs="Arial"/>
+        </w:rPr>
+        <w:t xml:space="preserve">My main error is that I used </w:t>
+      </w:r>
+      <w:r>
+        <w:rPr>
+          <w:rFonts w:ascii="Arial" w:hAnsi="Arial" w:cs="Arial"/>
+        </w:rPr>
+        <w:t>id</w:t>
+      </w:r>
+      <w:bookmarkStart w:id="0" w:name="_GoBack"/>
+      <w:bookmarkEnd w:id="0"/>
+      <w:r>
+        <w:rPr>
+          <w:rFonts w:ascii="Arial" w:hAnsi="Arial" w:cs="Arial"/>
+        </w:rPr>
+        <w:t>s instead of classes which I will fix in the future though for now it functions properly.</w:t>
+      </w:r>
     </w:p>
     <w:p>
       <w:pPr>
@@ -6333,6 +6350,7 @@
   <w:style w:type="paragraph" w:default="1" w:styleId="Normal">
     <w:name w:val="Normal"/>
     <w:qFormat/>
+    <w:rsid w:val="00EE34E4"/>
   </w:style>
   <w:style w:type="paragraph" w:styleId="Heading1">
     <w:name w:val="heading 1"/>

</xml_diff>

<commit_message>
Forgot line breaks on the V4 additions about page
</commit_message>
<xml_diff>
--- a/V4/ProjectSiteReport_V4_MDobbins.docx
+++ b/V4/ProjectSiteReport_V4_MDobbins.docx
@@ -1287,8 +1287,6 @@
         </w:rPr>
         <w:t>id</w:t>
       </w:r>
-      <w:bookmarkStart w:id="0" w:name="_GoBack"/>
-      <w:bookmarkEnd w:id="0"/>
       <w:r>
         <w:rPr>
           <w:rFonts w:ascii="Arial" w:hAnsi="Arial" w:cs="Arial"/>
@@ -1395,6 +1393,14 @@
           </wp:inline>
         </w:drawing>
       </w:r>
+      <w:r>
+        <w:rPr>
+          <w:rFonts w:ascii="Arial" w:hAnsi="Arial" w:cs="Arial"/>
+        </w:rPr>
+        <w:t>7</w:t>
+      </w:r>
+      <w:bookmarkStart w:id="0" w:name="_GoBack"/>
+      <w:bookmarkEnd w:id="0"/>
     </w:p>
     <w:p>
       <w:pPr>

</xml_diff>